<commit_message>
add map to report
</commit_message>
<xml_diff>
--- a/Choosing Restaurant Location.docx
+++ b/Choosing Restaurant Location.docx
@@ -2416,37 +2416,75 @@
           <w:rtl/>
         </w:rPr>
       </w:pPr>
+      <w:r>
+        <w:rPr>
+          <w:rFonts w:asciiTheme="majorBidi" w:hAnsiTheme="majorBidi" w:cstheme="majorBidi"/>
+          <w:sz w:val="28"/>
+          <w:szCs w:val="28"/>
+        </w:rPr>
+        <w:lastRenderedPageBreak/>
+        <w:pict>
+          <v:shapetype id="_x0000_t75" coordsize="21600,21600" o:spt="75" o:preferrelative="t" path="m@4@5l@4@11@9@11@9@5xe" filled="f" stroked="f">
+            <v:stroke joinstyle="miter"/>
+            <v:formulas>
+              <v:f eqn="if lineDrawn pixelLineWidth 0"/>
+              <v:f eqn="sum @0 1 0"/>
+              <v:f eqn="sum 0 0 @1"/>
+              <v:f eqn="prod @2 1 2"/>
+              <v:f eqn="prod @3 21600 pixelWidth"/>
+              <v:f eqn="prod @3 21600 pixelHeight"/>
+              <v:f eqn="sum @0 0 1"/>
+              <v:f eqn="prod @6 1 2"/>
+              <v:f eqn="prod @7 21600 pixelWidth"/>
+              <v:f eqn="sum @8 21600 0"/>
+              <v:f eqn="prod @7 21600 pixelHeight"/>
+              <v:f eqn="sum @10 21600 0"/>
+            </v:formulas>
+            <v:path o:extrusionok="f" gradientshapeok="t" o:connecttype="rect"/>
+            <o:lock v:ext="edit" aspectratio="t"/>
+          </v:shapetype>
+          <v:shape id="_x0000_i1025" type="#_x0000_t75" style="width:472.7pt;height:365.5pt">
+            <v:imagedata r:id="rId12" o:title="GroupsMap"/>
+          </v:shape>
+        </w:pict>
+      </w:r>
+    </w:p>
+    <w:p>
+      <w:pPr>
+        <w:bidi w:val="0"/>
+        <w:rPr>
+          <w:rFonts w:asciiTheme="majorBidi" w:hAnsiTheme="majorBidi" w:cstheme="majorBidi" w:hint="cs"/>
+          <w:sz w:val="28"/>
+          <w:szCs w:val="28"/>
+          <w:rtl/>
+        </w:rPr>
+      </w:pPr>
+      <w:r>
+        <w:rPr>
+          <w:rFonts w:asciiTheme="majorBidi" w:hAnsiTheme="majorBidi" w:cstheme="majorBidi"/>
+          <w:sz w:val="28"/>
+          <w:szCs w:val="28"/>
+        </w:rPr>
+        <w:t xml:space="preserve">    Figure 1. Map to show grouped neighborhoods in Riyadh City</w:t>
+      </w:r>
       <w:bookmarkStart w:id="0" w:name="_GoBack"/>
       <w:bookmarkEnd w:id="0"/>
     </w:p>
     <w:p>
       <w:pPr>
-        <w:pStyle w:val="ListParagraph"/>
         <w:bidi w:val="0"/>
         <w:rPr>
-          <w:rFonts w:asciiTheme="majorBidi" w:hAnsiTheme="majorBidi" w:cstheme="majorBidi" w:hint="cs"/>
-          <w:sz w:val="28"/>
-          <w:szCs w:val="28"/>
-          <w:rtl/>
-        </w:rPr>
-      </w:pPr>
-    </w:p>
-    <w:p>
-      <w:pPr>
-        <w:bidi w:val="0"/>
-        <w:rPr>
-          <w:rFonts w:asciiTheme="majorBidi" w:hAnsiTheme="majorBidi" w:cstheme="majorBidi"/>
-          <w:sz w:val="28"/>
-          <w:szCs w:val="28"/>
-        </w:rPr>
-      </w:pPr>
-      <w:r>
-        <w:rPr>
-          <w:rFonts w:asciiTheme="majorBidi" w:hAnsiTheme="majorBidi" w:cstheme="majorBidi"/>
-          <w:sz w:val="28"/>
-          <w:szCs w:val="28"/>
-        </w:rPr>
-        <w:lastRenderedPageBreak/>
+          <w:rFonts w:asciiTheme="majorBidi" w:hAnsiTheme="majorBidi" w:cstheme="majorBidi"/>
+          <w:sz w:val="28"/>
+          <w:szCs w:val="28"/>
+        </w:rPr>
+      </w:pPr>
+      <w:r>
+        <w:rPr>
+          <w:rFonts w:asciiTheme="majorBidi" w:hAnsiTheme="majorBidi" w:cstheme="majorBidi"/>
+          <w:sz w:val="28"/>
+          <w:szCs w:val="28"/>
+        </w:rPr>
         <w:t xml:space="preserve">     </w:t>
       </w:r>
     </w:p>
@@ -3788,7 +3826,7 @@
 </file>
 
 <file path=customXml/itemProps1.xml><?xml version="1.0" encoding="utf-8"?>
-<ds:datastoreItem xmlns:ds="http://schemas.openxmlformats.org/officeDocument/2006/customXml" ds:itemID="{4256BFEB-EAD4-426A-9625-17F2411E46D0}">
+<ds:datastoreItem xmlns:ds="http://schemas.openxmlformats.org/officeDocument/2006/customXml" ds:itemID="{6EFE2CBA-F38D-4A8B-B53A-381F2A537AEA}">
   <ds:schemaRefs>
     <ds:schemaRef ds:uri="http://schemas.openxmlformats.org/officeDocument/2006/bibliography"/>
   </ds:schemaRefs>

</xml_diff>